<commit_message>
bring up to date with OxGarage changes, working back on images etc
git-svn-id: https://enrich-ege.svn.sourceforge.net/svnroot/enrich-ege/project/oxgarage@62 4830b8e0-8a90-4283-b7f1-a7364ff6f0ab
</commit_message>
<xml_diff>
--- a/Tests/expected-results/result2.docx
+++ b/Tests/expected-results/result2.docx
@@ -22,14 +22,6 @@
           <w:lang w:val="en"/>
         </w:rPr>
         <w:t xml:space="preserve">Revised for TEI P5 release</w:t>
-      </w:r>
-    </w:p>
-    <w:p>
-      <w:r>
-        <w:rPr>
-          <w:lang w:val="en"/>
-        </w:rPr>
-        <w:t xml:space="preserve">Lou Burnard</w:t>
       </w:r>
     </w:p>
     <w:p>

</xml_diff>